<commit_message>
Catalogue와 Dataset의 hasRelation의 multiplicity를 1에서 (0..*)로 변경.
</commit_message>
<xml_diff>
--- a/src/1.02/UML-데이터스키마.docx
+++ b/src/1.02/UML-데이터스키마.docx
@@ -143,7 +143,7 @@
           <w:szCs w:val="20"/>
           <w:lang w:eastAsia="ko-KR"/>
         </w:rPr>
-        <w:t>A</w:t>
+        <w:t>O</w:t>
       </w:r>
       <w:r>
         <w:rPr>
@@ -152,7 +152,7 @@
           <w:szCs w:val="20"/>
           <w:lang w:eastAsia="ko-KR"/>
         </w:rPr>
-        <w:t>ug</w:t>
+        <w:t>ct</w:t>
       </w:r>
       <w:r>
         <w:rPr>
@@ -161,7 +161,7 @@
           <w:szCs w:val="20"/>
           <w:lang w:eastAsia="ko-KR"/>
         </w:rPr>
-        <w:t xml:space="preserve">. </w:t>
+        <w:t>.</w:t>
       </w:r>
       <w:r>
         <w:rPr>
@@ -170,7 +170,7 @@
           <w:szCs w:val="20"/>
           <w:lang w:eastAsia="ko-KR"/>
         </w:rPr>
-        <w:t>28</w:t>
+        <w:t>3</w:t>
       </w:r>
       <w:r>
         <w:rPr>
@@ -180,7 +180,7 @@
           <w:vertAlign w:val="superscript"/>
           <w:lang w:eastAsia="ko-KR"/>
         </w:rPr>
-        <w:t>th</w:t>
+        <w:t>rd</w:t>
       </w:r>
       <w:r>
         <w:rPr>
@@ -189,7 +189,25 @@
           <w:szCs w:val="20"/>
           <w:lang w:eastAsia="ko-KR"/>
         </w:rPr>
-        <w:t>.2019</w:t>
+        <w:t>,</w:t>
+      </w:r>
+      <w:r>
+        <w:rPr>
+          <w:rFonts w:eastAsia="바탕"/>
+          <w:bCs/>
+          <w:szCs w:val="20"/>
+          <w:lang w:eastAsia="ko-KR"/>
+        </w:rPr>
+        <w:t xml:space="preserve"> </w:t>
+      </w:r>
+      <w:r>
+        <w:rPr>
+          <w:rFonts w:eastAsia="바탕"/>
+          <w:bCs/>
+          <w:szCs w:val="20"/>
+          <w:lang w:eastAsia="ko-KR"/>
+        </w:rPr>
+        <w:t>2019</w:t>
       </w:r>
     </w:p>
     <w:p>
@@ -215,6 +233,8 @@
           <w:lang w:eastAsia="ko-KR"/>
         </w:rPr>
       </w:pPr>
+      <w:bookmarkStart w:id="0" w:name="_GoBack"/>
+      <w:bookmarkEnd w:id="0"/>
     </w:p>
     <w:p>
       <w:pPr>
@@ -1700,10 +1720,11 @@
             </w:pPr>
             <w:r>
               <w:rPr>
-                <w:sz w:val="18"/>
-                <w:lang w:val="en-US" w:eastAsia="ko-KR"/>
-              </w:rPr>
-              <w:t>1</w:t>
+                <w:rFonts w:eastAsia="맑은 고딕" w:hint="eastAsia"/>
+                <w:sz w:val="18"/>
+                <w:lang w:val="en-US" w:eastAsia="ko-KR"/>
+              </w:rPr>
+              <w:t>N</w:t>
             </w:r>
           </w:p>
         </w:tc>
@@ -5284,7 +5305,7 @@
                 <w:sz w:val="18"/>
                 <w:lang w:val="en-US" w:eastAsia="ko-KR"/>
               </w:rPr>
-              <w:t>1</w:t>
+              <w:t>N</w:t>
             </w:r>
           </w:p>
         </w:tc>
@@ -8735,7 +8756,7 @@
       <w:pPr>
         <w:spacing w:before="0" w:after="160" w:line="259" w:lineRule="auto"/>
         <w:rPr>
-          <w:rFonts w:eastAsia="맑은 고딕" w:hint="eastAsia"/>
+          <w:rFonts w:eastAsia="맑은 고딕"/>
           <w:b/>
           <w:sz w:val="28"/>
           <w:szCs w:val="28"/>
@@ -10768,8 +10789,6 @@
         </w:rPr>
         <w:br w:type="page"/>
       </w:r>
-      <w:bookmarkStart w:id="0" w:name="_GoBack"/>
-      <w:bookmarkEnd w:id="0"/>
     </w:p>
     <w:p>
       <w:pPr>
@@ -10870,7 +10889,7 @@
       </w:pPr>
     </w:pPrDefault>
   </w:docDefaults>
-  <w:latentStyles w:defLockedState="0" w:defUIPriority="99" w:defSemiHidden="0" w:defUnhideWhenUsed="0" w:defQFormat="0" w:count="375">
+  <w:latentStyles w:defLockedState="0" w:defUIPriority="99" w:defSemiHidden="0" w:defUnhideWhenUsed="0" w:defQFormat="0" w:count="377">
     <w:lsdException w:name="Normal" w:uiPriority="0" w:qFormat="1"/>
     <w:lsdException w:name="heading 1" w:uiPriority="9" w:qFormat="1"/>
     <w:lsdException w:name="heading 2" w:semiHidden="1" w:uiPriority="9" w:unhideWhenUsed="1" w:qFormat="1"/>
@@ -11246,6 +11265,8 @@
     <w:lsdException w:name="Smart Hyperlink" w:semiHidden="1" w:unhideWhenUsed="1"/>
     <w:lsdException w:name="Hashtag" w:semiHidden="1" w:unhideWhenUsed="1"/>
     <w:lsdException w:name="Unresolved Mention" w:semiHidden="1" w:unhideWhenUsed="1"/>
+    <w:lsdException w:name="Smart Link" w:semiHidden="1" w:unhideWhenUsed="1"/>
+    <w:lsdException w:name="Smart Link Error" w:semiHidden="1" w:unhideWhenUsed="1"/>
   </w:latentStyles>
   <w:style w:type="paragraph" w:default="1" w:styleId="a">
     <w:name w:val="Normal"/>

</xml_diff>